<commit_message>
Persona activities and context of use
</commit_message>
<xml_diff>
--- a/CSCU9X5_Assignment_3423815.docx
+++ b/CSCU9X5_Assignment_3423815.docx
@@ -77,6 +77,9 @@
         <w:t>, or while in early phases</w:t>
       </w:r>
       <w:r>
+        <w:t xml:space="preserve"> of design</w:t>
+      </w:r>
+      <w:r>
         <w:t>. Most existing resources for VR development focus on either the bare basics, or do not give an in-depth commentary - VirtualInsight aims to fill that gap.</w:t>
       </w:r>
     </w:p>
@@ -119,6 +122,22 @@
       </w:r>
     </w:p>
     <w:p>
+      <w:r>
+        <w:t>Software</w:t>
+      </w:r>
+      <w:r>
+        <w:t xml:space="preserve"> developer, considering making a VR game independently. Has many questions, is new to VR development but has played a few VR games. Would like to research VR interaction paradigms and decide on what is best for their game.</w:t>
+      </w:r>
+    </w:p>
+    <w:p>
+      <w:pPr>
+        <w:pStyle w:val="Heading2"/>
+      </w:pPr>
+      <w:r>
+        <w:t>Persona 2</w:t>
+      </w:r>
+    </w:p>
+    <w:p>
       <w:pPr>
         <w:rPr>
           <w:highlight w:val="yellow"/>
@@ -128,57 +147,15 @@
         <w:rPr>
           <w:highlight w:val="yellow"/>
         </w:rPr>
-        <w:t>TODO activity</w:t>
-      </w:r>
-    </w:p>
-    <w:p>
-      <w:r>
-        <w:rPr>
-          <w:highlight w:val="yellow"/>
-        </w:rPr>
-        <w:t>TODO context of use</w:t>
-      </w:r>
-    </w:p>
-    <w:p>
-      <w:pPr>
-        <w:pStyle w:val="Heading2"/>
-      </w:pPr>
-      <w:r>
-        <w:t>Persona 2</w:t>
-      </w:r>
-    </w:p>
-    <w:p>
-      <w:pPr>
-        <w:rPr>
-          <w:highlight w:val="yellow"/>
-        </w:rPr>
-      </w:pPr>
-      <w:r>
-        <w:rPr>
-          <w:highlight w:val="yellow"/>
-        </w:rPr>
         <w:t>TODO persona</w:t>
       </w:r>
     </w:p>
     <w:p>
-      <w:pPr>
-        <w:rPr>
-          <w:highlight w:val="yellow"/>
-        </w:rPr>
-      </w:pPr>
-      <w:r>
-        <w:rPr>
-          <w:highlight w:val="yellow"/>
-        </w:rPr>
-        <w:t>TODO activity</w:t>
-      </w:r>
-    </w:p>
-    <w:p>
-      <w:r>
-        <w:rPr>
-          <w:highlight w:val="yellow"/>
-        </w:rPr>
-        <w:t>TODO context of use</w:t>
+      <w:r>
+        <w:t xml:space="preserve">Software designer, </w:t>
+      </w:r>
+      <w:r>
+        <w:t>designing a VR experience as part of a studio. Familiar with some VR interaction paradigms but would like to broaden their horizons outside of what is commonly used in their organization, both in terms of hardware and in terms of design.</w:t>
       </w:r>
     </w:p>
     <w:p>

</xml_diff>

<commit_message>
Small progress on persona templates
</commit_message>
<xml_diff>
--- a/CSCU9X5_Assignment_3423815.docx
+++ b/CSCU9X5_Assignment_3423815.docx
@@ -123,6 +123,9 @@
     </w:p>
     <w:p>
       <w:r>
+        <w:t xml:space="preserve">Steve. </w:t>
+      </w:r>
+      <w:r>
         <w:t>Software</w:t>
       </w:r>
       <w:r>
@@ -151,6 +154,9 @@
       </w:r>
     </w:p>
     <w:p>
+      <w:r>
+        <w:t xml:space="preserve">Cynthia. </w:t>
+      </w:r>
       <w:r>
         <w:t xml:space="preserve">Software designer, </w:t>
       </w:r>

</xml_diff>

<commit_message>
Outlined plan for sections 2, 3, 4, 5
</commit_message>
<xml_diff>
--- a/CSCU9X5_Assignment_3423815.docx
+++ b/CSCU9X5_Assignment_3423815.docx
@@ -38,7 +38,7 @@
         <w:br/>
         <w:t xml:space="preserve">Live access link: </w:t>
       </w:r>
-      <w:hyperlink r:id="rId6" w:history="1">
+      <w:hyperlink r:id="rId7" w:history="1">
         <w:r>
           <w:rPr>
             <w:rStyle w:val="Hyperlink"/>
@@ -132,7 +132,7 @@
                     <pic:cNvPicPr/>
                   </pic:nvPicPr>
                   <pic:blipFill>
-                    <a:blip r:embed="rId7">
+                    <a:blip r:embed="rId8">
                       <a:extLst>
                         <a:ext uri="{28A0092B-C50C-407E-A947-70E740481C1C}">
                           <a14:useLocalDpi xmlns:a14="http://schemas.microsoft.com/office/drawing/2010/main" val="0"/>
@@ -183,7 +183,7 @@
                     <pic:cNvPicPr/>
                   </pic:nvPicPr>
                   <pic:blipFill>
-                    <a:blip r:embed="rId8">
+                    <a:blip r:embed="rId9">
                       <a:extLst>
                         <a:ext uri="{28A0092B-C50C-407E-A947-70E740481C1C}">
                           <a14:useLocalDpi xmlns:a14="http://schemas.microsoft.com/office/drawing/2010/main" val="0"/>
@@ -244,6 +244,235 @@
       </w:r>
     </w:p>
     <w:p>
+      <w:pPr>
+        <w:rPr>
+          <w:highlight w:val="yellow"/>
+        </w:rPr>
+      </w:pPr>
+      <w:r>
+        <w:rPr>
+          <w:highlight w:val="yellow"/>
+        </w:rPr>
+        <w:t>TODO talk about design progression</w:t>
+      </w:r>
+    </w:p>
+    <w:p>
+      <w:pPr>
+        <w:rPr>
+          <w:highlight w:val="yellow"/>
+        </w:rPr>
+      </w:pPr>
+      <w:r>
+        <w:rPr>
+          <w:highlight w:val="yellow"/>
+        </w:rPr>
+        <w:t>TODO talk about UI choices and interaction features</w:t>
+      </w:r>
+    </w:p>
+    <w:p>
+      <w:pPr>
+        <w:rPr>
+          <w:highlight w:val="yellow"/>
+        </w:rPr>
+      </w:pPr>
+      <w:r>
+        <w:rPr>
+          <w:highlight w:val="yellow"/>
+        </w:rPr>
+        <w:t>TODO wireframes:</w:t>
+      </w:r>
+    </w:p>
+    <w:p>
+      <w:pPr>
+        <w:pStyle w:val="ListParagraph"/>
+        <w:numPr>
+          <w:ilvl w:val="0"/>
+          <w:numId w:val="1"/>
+        </w:numPr>
+        <w:rPr>
+          <w:highlight w:val="yellow"/>
+        </w:rPr>
+      </w:pPr>
+      <w:r>
+        <w:rPr>
+          <w:highlight w:val="yellow"/>
+        </w:rPr>
+        <w:t xml:space="preserve"> Homepage</w:t>
+      </w:r>
+    </w:p>
+    <w:p>
+      <w:pPr>
+        <w:pStyle w:val="ListParagraph"/>
+        <w:numPr>
+          <w:ilvl w:val="1"/>
+          <w:numId w:val="1"/>
+        </w:numPr>
+        <w:rPr>
+          <w:highlight w:val="yellow"/>
+        </w:rPr>
+      </w:pPr>
+      <w:r>
+        <w:rPr>
+          <w:highlight w:val="yellow"/>
+        </w:rPr>
+        <w:t>Hardware</w:t>
+      </w:r>
+    </w:p>
+    <w:p>
+      <w:pPr>
+        <w:pStyle w:val="ListParagraph"/>
+        <w:numPr>
+          <w:ilvl w:val="1"/>
+          <w:numId w:val="1"/>
+        </w:numPr>
+        <w:rPr>
+          <w:highlight w:val="yellow"/>
+        </w:rPr>
+      </w:pPr>
+      <w:r>
+        <w:rPr>
+          <w:highlight w:val="yellow"/>
+        </w:rPr>
+        <w:t>VR Interaction and design</w:t>
+      </w:r>
+    </w:p>
+    <w:p>
+      <w:pPr>
+        <w:pStyle w:val="ListParagraph"/>
+        <w:numPr>
+          <w:ilvl w:val="1"/>
+          <w:numId w:val="1"/>
+        </w:numPr>
+        <w:rPr>
+          <w:highlight w:val="yellow"/>
+        </w:rPr>
+      </w:pPr>
+      <w:r>
+        <w:rPr>
+          <w:highlight w:val="yellow"/>
+        </w:rPr>
+        <w:t>Case Study: XYZ</w:t>
+      </w:r>
+    </w:p>
+    <w:p>
+      <w:pPr>
+        <w:pStyle w:val="ListParagraph"/>
+        <w:numPr>
+          <w:ilvl w:val="1"/>
+          <w:numId w:val="1"/>
+        </w:numPr>
+        <w:rPr>
+          <w:highlight w:val="yellow"/>
+        </w:rPr>
+      </w:pPr>
+      <w:r>
+        <w:rPr>
+          <w:highlight w:val="yellow"/>
+        </w:rPr>
+        <w:t>Evolution and utilisation over time</w:t>
+      </w:r>
+    </w:p>
+    <w:p>
+      <w:pPr>
+        <w:rPr>
+          <w:highlight w:val="yellow"/>
+        </w:rPr>
+      </w:pPr>
+      <w:r>
+        <w:rPr>
+          <w:highlight w:val="yellow"/>
+        </w:rPr>
+        <w:t xml:space="preserve">TODO </w:t>
+      </w:r>
+      <w:proofErr w:type="spellStart"/>
+      <w:r>
+        <w:rPr>
+          <w:highlight w:val="yellow"/>
+        </w:rPr>
+        <w:t>mockups</w:t>
+      </w:r>
+      <w:proofErr w:type="spellEnd"/>
+      <w:r>
+        <w:rPr>
+          <w:highlight w:val="yellow"/>
+        </w:rPr>
+        <w:t xml:space="preserve"> of major screens:</w:t>
+      </w:r>
+    </w:p>
+    <w:p>
+      <w:pPr>
+        <w:pStyle w:val="ListParagraph"/>
+        <w:numPr>
+          <w:ilvl w:val="0"/>
+          <w:numId w:val="1"/>
+        </w:numPr>
+        <w:rPr>
+          <w:highlight w:val="yellow"/>
+        </w:rPr>
+      </w:pPr>
+      <w:r>
+        <w:rPr>
+          <w:highlight w:val="yellow"/>
+        </w:rPr>
+        <w:t>Homepage</w:t>
+      </w:r>
+    </w:p>
+    <w:p>
+      <w:pPr>
+        <w:pStyle w:val="ListParagraph"/>
+        <w:numPr>
+          <w:ilvl w:val="1"/>
+          <w:numId w:val="1"/>
+        </w:numPr>
+        <w:rPr>
+          <w:highlight w:val="yellow"/>
+        </w:rPr>
+      </w:pPr>
+      <w:r>
+        <w:rPr>
+          <w:highlight w:val="yellow"/>
+        </w:rPr>
+        <w:lastRenderedPageBreak/>
+        <w:t>Hardware</w:t>
+      </w:r>
+    </w:p>
+    <w:p>
+      <w:pPr>
+        <w:pStyle w:val="ListParagraph"/>
+        <w:numPr>
+          <w:ilvl w:val="1"/>
+          <w:numId w:val="1"/>
+        </w:numPr>
+        <w:rPr>
+          <w:highlight w:val="yellow"/>
+        </w:rPr>
+      </w:pPr>
+      <w:r>
+        <w:rPr>
+          <w:highlight w:val="yellow"/>
+        </w:rPr>
+        <w:t>VR Interaction Design</w:t>
+      </w:r>
+    </w:p>
+    <w:p>
+      <w:pPr>
+        <w:pStyle w:val="ListParagraph"/>
+        <w:numPr>
+          <w:ilvl w:val="1"/>
+          <w:numId w:val="1"/>
+        </w:numPr>
+        <w:rPr>
+          <w:highlight w:val="yellow"/>
+        </w:rPr>
+      </w:pPr>
+      <w:r>
+        <w:rPr>
+          <w:highlight w:val="yellow"/>
+        </w:rPr>
+        <w:t>Case Study: XYZ</w:t>
+      </w:r>
+    </w:p>
+    <w:p>
       <w:r>
         <w:rPr>
           <w:highlight w:val="yellow"/>
@@ -253,7 +482,6 @@
     </w:p>
     <w:p>
       <w:r>
-        <w:lastRenderedPageBreak/>
         <w:drawing>
           <wp:inline distT="0" distB="0" distL="0" distR="0" wp14:anchorId="09987E5E" wp14:editId="56F83A50">
             <wp:extent cx="5731510" cy="3655695"/>
@@ -270,7 +498,7 @@
                     <pic:cNvPicPr/>
                   </pic:nvPicPr>
                   <pic:blipFill>
-                    <a:blip r:embed="rId9"/>
+                    <a:blip r:embed="rId10"/>
                     <a:stretch>
                       <a:fillRect/>
                     </a:stretch>
@@ -292,6 +520,36 @@
       </w:r>
     </w:p>
     <w:p>
+      <w:r>
+        <w:rPr>
+          <w:highlight w:val="yellow"/>
+        </w:rPr>
+        <w:t xml:space="preserve">NOTE </w:t>
+      </w:r>
+      <w:r>
+        <w:rPr>
+          <w:highlight w:val="yellow"/>
+        </w:rPr>
+        <w:t>justify design choices throughout section</w:t>
+      </w:r>
+    </w:p>
+    <w:p>
+      <w:r>
+        <w:rPr>
+          <w:highlight w:val="yellow"/>
+        </w:rPr>
+        <w:t>TODO talk about how site meets needs of personas and scenarios</w:t>
+      </w:r>
+    </w:p>
+    <w:p>
+      <w:r>
+        <w:rPr>
+          <w:highlight w:val="yellow"/>
+        </w:rPr>
+        <w:t>NOTE keep design guidelines, heuristics, UX principles, and accessibility guidelines in mind</w:t>
+      </w:r>
+    </w:p>
+    <w:p>
       <w:pPr>
         <w:pStyle w:val="Heading1"/>
       </w:pPr>
@@ -299,7 +557,40 @@
         <w:t>Usability Testing &amp; Evaluation</w:t>
       </w:r>
     </w:p>
-    <w:p/>
+    <w:p>
+      <w:pPr>
+        <w:rPr>
+          <w:highlight w:val="yellow"/>
+        </w:rPr>
+      </w:pPr>
+      <w:r>
+        <w:rPr>
+          <w:highlight w:val="yellow"/>
+        </w:rPr>
+        <w:t>TODO plan testing</w:t>
+      </w:r>
+    </w:p>
+    <w:p>
+      <w:pPr>
+        <w:rPr>
+          <w:highlight w:val="yellow"/>
+        </w:rPr>
+      </w:pPr>
+      <w:r>
+        <w:rPr>
+          <w:highlight w:val="yellow"/>
+        </w:rPr>
+        <w:t>NOTE not expected to do testing, just plan it</w:t>
+      </w:r>
+    </w:p>
+    <w:p>
+      <w:r>
+        <w:rPr>
+          <w:highlight w:val="yellow"/>
+        </w:rPr>
+        <w:t>NOTE hopefully usability testing tomorrow depending on if prototype available in time</w:t>
+      </w:r>
+    </w:p>
     <w:p>
       <w:pPr>
         <w:pStyle w:val="Heading1"/>
@@ -308,16 +599,31 @@
         <w:t>Group Activities &amp; Co-design</w:t>
       </w:r>
     </w:p>
-    <w:p/>
+    <w:p>
+      <w:r>
+        <w:rPr>
+          <w:highlight w:val="yellow"/>
+        </w:rPr>
+        <w:t>NOTE this is just waffle. Deal with right before submission.</w:t>
+      </w:r>
+    </w:p>
     <w:p>
       <w:pPr>
         <w:pStyle w:val="Heading1"/>
       </w:pPr>
       <w:r>
+        <w:lastRenderedPageBreak/>
         <w:t>Prototype &amp; Resources Description</w:t>
       </w:r>
     </w:p>
-    <w:p/>
+    <w:p>
+      <w:r>
+        <w:rPr>
+          <w:highlight w:val="yellow"/>
+        </w:rPr>
+        <w:t>NOTE basically free. Just explain what’s in the prototype and why</w:t>
+      </w:r>
+    </w:p>
     <w:sectPr>
       <w:pgSz w:w="11906" w:h="16838"/>
       <w:pgMar w:top="1440" w:right="1440" w:bottom="1440" w:left="1440" w:header="708" w:footer="708" w:gutter="0"/>
@@ -376,6 +682,127 @@
     </w:p>
   </w:footnote>
 </w:footnotes>
+</file>
+
+<file path=word/numbering.xml><?xml version="1.0" encoding="utf-8"?>
+<w:numbering xmlns:wpc="http://schemas.microsoft.com/office/word/2010/wordprocessingCanvas" xmlns:cx="http://schemas.microsoft.com/office/drawing/2014/chartex" xmlns:cx1="http://schemas.microsoft.com/office/drawing/2015/9/8/chartex" xmlns:cx2="http://schemas.microsoft.com/office/drawing/2015/10/21/chartex" xmlns:cx3="http://schemas.microsoft.com/office/drawing/2016/5/9/chartex" xmlns:cx4="http://schemas.microsoft.com/office/drawing/2016/5/10/chartex" xmlns:cx5="http://schemas.microsoft.com/office/drawing/2016/5/11/chartex" xmlns:cx6="http://schemas.microsoft.com/office/drawing/2016/5/12/chartex" xmlns:cx7="http://schemas.microsoft.com/office/drawing/2016/5/13/chartex" xmlns:cx8="http://schemas.microsoft.com/office/drawing/2016/5/14/chartex" xmlns:mc="http://schemas.openxmlformats.org/markup-compatibility/2006" xmlns:aink="http://schemas.microsoft.com/office/drawing/2016/ink" xmlns:am3d="http://schemas.microsoft.com/office/drawing/2017/model3d" xmlns:o="urn:schemas-microsoft-com:office:office" xmlns:oel="http://schemas.microsoft.com/office/2019/extlst" xmlns:r="http://schemas.openxmlformats.org/officeDocument/2006/relationships" xmlns:m="http://schemas.openxmlformats.org/officeDocument/2006/math" xmlns:v="urn:schemas-microsoft-com:vml" xmlns:wp14="http://schemas.microsoft.com/office/word/2010/wordprocessingDrawing" xmlns:wp="http://schemas.openxmlformats.org/drawingml/2006/wordprocessingDrawing" xmlns:w10="urn:schemas-microsoft-com:office:word" xmlns:w="http://schemas.openxmlformats.org/wordprocessingml/2006/main" xmlns:w14="http://schemas.microsoft.com/office/word/2010/wordml" xmlns:w15="http://schemas.microsoft.com/office/word/2012/wordml" xmlns:w16cex="http://schemas.microsoft.com/office/word/2018/wordml/cex" xmlns:w16cid="http://schemas.microsoft.com/office/word/2016/wordml/cid" xmlns:w16="http://schemas.microsoft.com/office/word/2018/wordml" xmlns:w16du="http://schemas.microsoft.com/office/word/2023/wordml/word16du" xmlns:w16sdtdh="http://schemas.microsoft.com/office/word/2020/wordml/sdtdatahash" xmlns:w16sdtfl="http://schemas.microsoft.com/office/word/2024/wordml/sdtformatlock" xmlns:w16se="http://schemas.microsoft.com/office/word/2015/wordml/symex" xmlns:wpg="http://schemas.microsoft.com/office/word/2010/wordprocessingGroup" xmlns:wpi="http://schemas.microsoft.com/office/word/2010/wordprocessingInk" xmlns:wne="http://schemas.microsoft.com/office/word/2006/wordml" xmlns:wps="http://schemas.microsoft.com/office/word/2010/wordprocessingShape" mc:Ignorable="w14 w15 w16se w16cid w16 w16cex w16sdtdh w16sdtfl w16du wp14">
+  <w:abstractNum w:abstractNumId="0" w15:restartNumberingAfterBreak="0">
+    <w:nsid w:val="38CC3356"/>
+    <w:multiLevelType w:val="hybridMultilevel"/>
+    <w:tmpl w:val="2940EDF8"/>
+    <w:lvl w:ilvl="0" w:tplc="08090001">
+      <w:start w:val="1"/>
+      <w:numFmt w:val="bullet"/>
+      <w:lvlText w:val=""/>
+      <w:lvlJc w:val="left"/>
+      <w:pPr>
+        <w:ind w:left="720" w:hanging="360"/>
+      </w:pPr>
+      <w:rPr>
+        <w:rFonts w:ascii="Symbol" w:hAnsi="Symbol" w:hint="default"/>
+      </w:rPr>
+    </w:lvl>
+    <w:lvl w:ilvl="1" w:tplc="08090003">
+      <w:start w:val="1"/>
+      <w:numFmt w:val="bullet"/>
+      <w:lvlText w:val="o"/>
+      <w:lvlJc w:val="left"/>
+      <w:pPr>
+        <w:ind w:left="1440" w:hanging="360"/>
+      </w:pPr>
+      <w:rPr>
+        <w:rFonts w:ascii="Courier New" w:hAnsi="Courier New" w:cs="Courier New" w:hint="default"/>
+      </w:rPr>
+    </w:lvl>
+    <w:lvl w:ilvl="2" w:tplc="08090005" w:tentative="1">
+      <w:start w:val="1"/>
+      <w:numFmt w:val="bullet"/>
+      <w:lvlText w:val=""/>
+      <w:lvlJc w:val="left"/>
+      <w:pPr>
+        <w:ind w:left="2160" w:hanging="360"/>
+      </w:pPr>
+      <w:rPr>
+        <w:rFonts w:ascii="Wingdings" w:hAnsi="Wingdings" w:hint="default"/>
+      </w:rPr>
+    </w:lvl>
+    <w:lvl w:ilvl="3" w:tplc="08090001" w:tentative="1">
+      <w:start w:val="1"/>
+      <w:numFmt w:val="bullet"/>
+      <w:lvlText w:val=""/>
+      <w:lvlJc w:val="left"/>
+      <w:pPr>
+        <w:ind w:left="2880" w:hanging="360"/>
+      </w:pPr>
+      <w:rPr>
+        <w:rFonts w:ascii="Symbol" w:hAnsi="Symbol" w:hint="default"/>
+      </w:rPr>
+    </w:lvl>
+    <w:lvl w:ilvl="4" w:tplc="08090003" w:tentative="1">
+      <w:start w:val="1"/>
+      <w:numFmt w:val="bullet"/>
+      <w:lvlText w:val="o"/>
+      <w:lvlJc w:val="left"/>
+      <w:pPr>
+        <w:ind w:left="3600" w:hanging="360"/>
+      </w:pPr>
+      <w:rPr>
+        <w:rFonts w:ascii="Courier New" w:hAnsi="Courier New" w:cs="Courier New" w:hint="default"/>
+      </w:rPr>
+    </w:lvl>
+    <w:lvl w:ilvl="5" w:tplc="08090005" w:tentative="1">
+      <w:start w:val="1"/>
+      <w:numFmt w:val="bullet"/>
+      <w:lvlText w:val=""/>
+      <w:lvlJc w:val="left"/>
+      <w:pPr>
+        <w:ind w:left="4320" w:hanging="360"/>
+      </w:pPr>
+      <w:rPr>
+        <w:rFonts w:ascii="Wingdings" w:hAnsi="Wingdings" w:hint="default"/>
+      </w:rPr>
+    </w:lvl>
+    <w:lvl w:ilvl="6" w:tplc="08090001" w:tentative="1">
+      <w:start w:val="1"/>
+      <w:numFmt w:val="bullet"/>
+      <w:lvlText w:val=""/>
+      <w:lvlJc w:val="left"/>
+      <w:pPr>
+        <w:ind w:left="5040" w:hanging="360"/>
+      </w:pPr>
+      <w:rPr>
+        <w:rFonts w:ascii="Symbol" w:hAnsi="Symbol" w:hint="default"/>
+      </w:rPr>
+    </w:lvl>
+    <w:lvl w:ilvl="7" w:tplc="08090003" w:tentative="1">
+      <w:start w:val="1"/>
+      <w:numFmt w:val="bullet"/>
+      <w:lvlText w:val="o"/>
+      <w:lvlJc w:val="left"/>
+      <w:pPr>
+        <w:ind w:left="5760" w:hanging="360"/>
+      </w:pPr>
+      <w:rPr>
+        <w:rFonts w:ascii="Courier New" w:hAnsi="Courier New" w:cs="Courier New" w:hint="default"/>
+      </w:rPr>
+    </w:lvl>
+    <w:lvl w:ilvl="8" w:tplc="08090005" w:tentative="1">
+      <w:start w:val="1"/>
+      <w:numFmt w:val="bullet"/>
+      <w:lvlText w:val=""/>
+      <w:lvlJc w:val="left"/>
+      <w:pPr>
+        <w:ind w:left="6480" w:hanging="360"/>
+      </w:pPr>
+      <w:rPr>
+        <w:rFonts w:ascii="Wingdings" w:hAnsi="Wingdings" w:hint="default"/>
+      </w:rPr>
+    </w:lvl>
+  </w:abstractNum>
+  <w:num w:numId="1" w16cid:durableId="1256547819">
+    <w:abstractNumId w:val="0"/>
+  </w:num>
+</w:numbering>
 </file>
 
 <file path=word/styles.xml><?xml version="1.0" encoding="utf-8"?>

</xml_diff>

<commit_message>
Part of the wireframes
Hate this part. Forcing myself to make simple quick ones first because I can actually sit down and do that, and it makes the proper wireframes easier.
</commit_message>
<xml_diff>
--- a/CSCU9X5_Assignment_3423815.docx
+++ b/CSCU9X5_Assignment_3423815.docx
@@ -32,22 +32,7 @@
       </w:r>
       <w:r>
         <w:br/>
-        <w:t>Main HTML file: index.html</w:t>
-      </w:r>
-      <w:r>
-        <w:br/>
-        <w:t xml:space="preserve">Live access link: </w:t>
-      </w:r>
-      <w:hyperlink r:id="rId7" w:history="1">
-        <w:r>
-          <w:rPr>
-            <w:rStyle w:val="Hyperlink"/>
-          </w:rPr>
-          <w:t>https://ayohee.github.io/CSCU9X5-Assignment/</w:t>
-        </w:r>
-      </w:hyperlink>
-      <w:r>
-        <w:t xml:space="preserve"> </w:t>
+        <w:t xml:space="preserve">Main HTML file: index.html </w:t>
       </w:r>
     </w:p>
     <w:p>
@@ -132,7 +117,7 @@
                     <pic:cNvPicPr/>
                   </pic:nvPicPr>
                   <pic:blipFill>
-                    <a:blip r:embed="rId8">
+                    <a:blip r:embed="rId7">
                       <a:extLst>
                         <a:ext uri="{28A0092B-C50C-407E-A947-70E740481C1C}">
                           <a14:useLocalDpi xmlns:a14="http://schemas.microsoft.com/office/drawing/2010/main" val="0"/>
@@ -183,7 +168,7 @@
                     <pic:cNvPicPr/>
                   </pic:nvPicPr>
                   <pic:blipFill>
-                    <a:blip r:embed="rId9">
+                    <a:blip r:embed="rId8">
                       <a:extLst>
                         <a:ext uri="{28A0092B-C50C-407E-A947-70E740481C1C}">
                           <a14:useLocalDpi xmlns:a14="http://schemas.microsoft.com/office/drawing/2010/main" val="0"/>
@@ -474,14 +459,6 @@
     </w:p>
     <w:p>
       <w:r>
-        <w:rPr>
-          <w:highlight w:val="yellow"/>
-        </w:rPr>
-        <w:t>TODO talk about site map</w:t>
-      </w:r>
-    </w:p>
-    <w:p>
-      <w:r>
         <w:drawing>
           <wp:inline distT="0" distB="0" distL="0" distR="0" wp14:anchorId="09987E5E" wp14:editId="56F83A50">
             <wp:extent cx="5731510" cy="3655695"/>
@@ -498,7 +475,7 @@
                     <pic:cNvPicPr/>
                   </pic:nvPicPr>
                   <pic:blipFill>
-                    <a:blip r:embed="rId10"/>
+                    <a:blip r:embed="rId9"/>
                     <a:stretch>
                       <a:fillRect/>
                     </a:stretch>
@@ -521,6 +498,32 @@
     </w:p>
     <w:p>
       <w:r>
+        <w:t>All pages will have the same navigation bar, and as such all pages can link back to the homepage and its three direct children, as present in the navigation bar. This should improve site navigability and prevent user frustration in being unable to easily find information</w:t>
+      </w:r>
+      <w:r>
+        <w:t>, and will provide consistency and familiarity.</w:t>
+      </w:r>
+    </w:p>
+    <w:p>
+      <w:r>
+        <w:t xml:space="preserve">While </w:t>
+      </w:r>
+      <w:proofErr w:type="spellStart"/>
+      <w:r>
+        <w:t>VirtualInsight</w:t>
+      </w:r>
+      <w:proofErr w:type="spellEnd"/>
+      <w:r>
+        <w:t xml:space="preserve"> is targeted at those writing software, this could include a wide range of users - those who have learned English as a second language, those who may be new to VR or software development, those who take longer to process language or unfamiliar terms, etc… </w:t>
+      </w:r>
+    </w:p>
+    <w:p>
+      <w:r>
+        <w:t xml:space="preserve">As such, to provide an accessible and inclusive resource, language used should be as simple as possible given the domain, and instances of abbreviations or potentially unfamiliar terms should be accompanied by definitions or clarifications. Lists should make use of the oxford comma in all cases for consistency and full clarity. </w:t>
+      </w:r>
+    </w:p>
+    <w:p>
+      <w:r>
         <w:rPr>
           <w:highlight w:val="yellow"/>
         </w:rPr>
@@ -554,6 +557,7 @@
         <w:pStyle w:val="Heading1"/>
       </w:pPr>
       <w:r>
+        <w:lastRenderedPageBreak/>
         <w:t>Usability Testing &amp; Evaluation</w:t>
       </w:r>
     </w:p>
@@ -612,7 +616,6 @@
         <w:pStyle w:val="Heading1"/>
       </w:pPr>
       <w:r>
-        <w:lastRenderedPageBreak/>
         <w:t>Prototype &amp; Resources Description</w:t>
       </w:r>
     </w:p>

</xml_diff>

<commit_message>
A little on section 4
</commit_message>
<xml_diff>
--- a/CSCU9X5_Assignment_3423815.docx
+++ b/CSCU9X5_Assignment_3423815.docx
@@ -576,10 +576,18 @@
     </w:p>
     <w:p>
       <w:r>
-        <w:t>All pages will have the same navigation bar, and as such all pages can link back to the homepage and its three direct children, as present in the navigation bar. This should improve site navigability and prevent user frustration in being unable to easily find information</w:t>
-      </w:r>
-      <w:r>
-        <w:t>, and will provide consistency and familiarity.</w:t>
+        <w:t xml:space="preserve">All pages will have the same navigation bar, and as such all pages can link back to the homepage and its three direct children, as present in the navigation bar. This should improve site navigability and prevent user frustration in being unable to easily find </w:t>
+      </w:r>
+      <w:proofErr w:type="gramStart"/>
+      <w:r>
+        <w:t>information</w:t>
+      </w:r>
+      <w:r>
+        <w:t>, and</w:t>
+      </w:r>
+      <w:proofErr w:type="gramEnd"/>
+      <w:r>
+        <w:t xml:space="preserve"> will provide consistency and familiarity.</w:t>
       </w:r>
     </w:p>
     <w:p>
@@ -1034,10 +1042,34 @@
     </w:p>
     <w:p>
       <w:r>
-        <w:rPr>
-          <w:highlight w:val="yellow"/>
-        </w:rPr>
-        <w:t>NOTE this is just waffle. Deal with right before submission.</w:t>
+        <w:t>In CSCU9X5 tutorials, I have worked in a group to</w:t>
+      </w:r>
+      <w:r>
+        <w:t xml:space="preserve"> explore UX design activities and progressively consider the different concerns at different stages of UX development, from initial wireframing and </w:t>
+      </w:r>
+      <w:proofErr w:type="spellStart"/>
+      <w:r>
+        <w:t>mockups</w:t>
+      </w:r>
+      <w:proofErr w:type="spellEnd"/>
+      <w:r>
+        <w:t>, to accessibility and inclusive design.</w:t>
+      </w:r>
+    </w:p>
+    <w:p>
+      <w:r>
+        <w:t>These activities have encouraged me to avoid cluttered, unstructured designs and aim to keep my designs as clear and understandable as possible for as wide of an audience as I am able to consider. Instead of displaying large amounts of information on one page, I have elected to break up topics into individual pages under three categories, where content can be given enough space and is not competing for the user’s attention.</w:t>
+      </w:r>
+      <w:r>
+        <w:t xml:space="preserve"> On large displays, content is kept within the inner 70% of the screen to prevent paragraphs from being “squished”, maintaining good spacing between headers and comfortable content density.</w:t>
+      </w:r>
+    </w:p>
+    <w:p>
+      <w:r>
+        <w:rPr>
+          <w:highlight w:val="yellow"/>
+        </w:rPr>
+        <w:t>TODO more</w:t>
       </w:r>
     </w:p>
     <w:p>
@@ -1242,7 +1274,15 @@
           </w:tcPr>
           <w:p>
             <w:r>
-              <w:t>Styling used in all of the website’s pages</w:t>
+              <w:t xml:space="preserve">Styling used in </w:t>
+            </w:r>
+            <w:proofErr w:type="gramStart"/>
+            <w:r>
+              <w:t>all of</w:t>
+            </w:r>
+            <w:proofErr w:type="gramEnd"/>
+            <w:r>
+              <w:t xml:space="preserve"> the website’s pages</w:t>
             </w:r>
             <w:r>
               <w:t>.</w:t>
@@ -1267,7 +1307,15 @@
           </w:tcPr>
           <w:p>
             <w:r>
-              <w:t>JavaScript code used in all of the website’s pages</w:t>
+              <w:t xml:space="preserve">JavaScript code used in </w:t>
+            </w:r>
+            <w:proofErr w:type="gramStart"/>
+            <w:r>
+              <w:t>all of</w:t>
+            </w:r>
+            <w:proofErr w:type="gramEnd"/>
+            <w:r>
+              <w:t xml:space="preserve"> the website’s pages</w:t>
             </w:r>
             <w:r>
               <w:t>.</w:t>
@@ -1432,7 +1480,15 @@
           </w:tcPr>
           <w:p>
             <w:r>
-              <w:t>A page providing links to two other VR hardware-related pages, and containing a poll on hardware popularity.</w:t>
+              <w:t xml:space="preserve">A page providing links to two other VR hardware-related </w:t>
+            </w:r>
+            <w:proofErr w:type="gramStart"/>
+            <w:r>
+              <w:t>pages, and</w:t>
+            </w:r>
+            <w:proofErr w:type="gramEnd"/>
+            <w:r>
+              <w:t xml:space="preserve"> containing a poll on hardware popularity.</w:t>
             </w:r>
           </w:p>
         </w:tc>
@@ -1516,7 +1572,15 @@
           </w:tcPr>
           <w:p>
             <w:r>
-              <w:t>Details how different headsets/controllers are suited to certain interaction paradigms or adjustments, and designing around these products.</w:t>
+              <w:t xml:space="preserve">Details how different headsets/controllers are suited to certain interaction paradigms or </w:t>
+            </w:r>
+            <w:proofErr w:type="gramStart"/>
+            <w:r>
+              <w:t>adjustments, and</w:t>
+            </w:r>
+            <w:proofErr w:type="gramEnd"/>
+            <w:r>
+              <w:t xml:space="preserve"> designing around these products.</w:t>
             </w:r>
           </w:p>
         </w:tc>
@@ -1789,8 +1853,16 @@
               <w:rPr>
                 <w:highlight w:val="yellow"/>
               </w:rPr>
-              <w:t>res/*.*</w:t>
-            </w:r>
+              <w:t>res/</w:t>
+            </w:r>
+            <w:proofErr w:type="gramStart"/>
+            <w:r>
+              <w:rPr>
+                <w:highlight w:val="yellow"/>
+              </w:rPr>
+              <w:t>*.*</w:t>
+            </w:r>
+            <w:proofErr w:type="gramEnd"/>
           </w:p>
         </w:tc>
         <w:tc>

</xml_diff>

<commit_message>
Insert wireframes into report
</commit_message>
<xml_diff>
--- a/CSCU9X5_Assignment_3423815.docx
+++ b/CSCU9X5_Assignment_3423815.docx
@@ -23,11 +23,9 @@
       <w:r>
         <w:t xml:space="preserve">title: </w:t>
       </w:r>
-      <w:proofErr w:type="spellStart"/>
       <w:r>
         <w:t>VirtualInsight</w:t>
       </w:r>
-      <w:proofErr w:type="spellEnd"/>
       <w:r>
         <w:br/>
         <w:t>Student number: 3423815</w:t>
@@ -47,15 +45,7 @@
     </w:p>
     <w:p>
       <w:r>
-        <w:t>“</w:t>
-      </w:r>
-      <w:proofErr w:type="spellStart"/>
-      <w:r>
-        <w:t>VirtualInsight</w:t>
-      </w:r>
-      <w:proofErr w:type="spellEnd"/>
-      <w:r>
-        <w:t>” will be a website by VR developers, for VR developers. It will contain</w:t>
+        <w:t>“VirtualInsight” will be a website by VR developers, for VR developers. It will contain</w:t>
       </w:r>
       <w:r>
         <w:t xml:space="preserve"> information regarding VR hardware, notable games and experiences, analyses of them, collections of key information to consider for VR design, and other information related to VR experience development</w:t>
@@ -75,15 +65,7 @@
         <w:t xml:space="preserve"> of design</w:t>
       </w:r>
       <w:r>
-        <w:t xml:space="preserve">. Most existing resources for VR development focus on either the bare basics, or do not give an in-depth commentary - </w:t>
-      </w:r>
-      <w:proofErr w:type="spellStart"/>
-      <w:r>
-        <w:t>VirtualInsight</w:t>
-      </w:r>
-      <w:proofErr w:type="spellEnd"/>
-      <w:r>
-        <w:t xml:space="preserve"> aims to fill that gap.</w:t>
+        <w:t>. Most existing resources for VR development focus on either the bare basics, or do not give an in-depth commentary - VirtualInsight aims to fill that gap.</w:t>
       </w:r>
     </w:p>
     <w:p>
@@ -233,15 +215,7 @@
         </w:drawing>
       </w:r>
       <w:r>
-        <w:t xml:space="preserve">Two personas have been produced to represent the expected userbase of </w:t>
-      </w:r>
-      <w:proofErr w:type="spellStart"/>
-      <w:r>
-        <w:t>VirtualInsight</w:t>
-      </w:r>
-      <w:proofErr w:type="spellEnd"/>
-      <w:r>
-        <w:t>:</w:t>
+        <w:t>Two personas have been produced to represent the expected userbase of VirtualInsight:</w:t>
       </w:r>
     </w:p>
     <w:p>
@@ -261,10 +235,16 @@
       </w:r>
     </w:p>
     <w:p>
+      <w:r>
+        <w:br w:type="page"/>
+      </w:r>
+    </w:p>
+    <w:p>
       <w:pPr>
         <w:pStyle w:val="Heading1"/>
       </w:pPr>
       <w:r>
+        <w:lastRenderedPageBreak/>
         <w:t>Design Development</w:t>
       </w:r>
     </w:p>
@@ -373,55 +353,693 @@
       </w:r>
     </w:p>
     <w:p>
-      <w:pPr>
-        <w:rPr>
-          <w:highlight w:val="yellow"/>
-        </w:rPr>
-      </w:pPr>
-      <w:r>
-        <w:rPr>
-          <w:highlight w:val="yellow"/>
-        </w:rPr>
-        <w:t>TODO insert wireframes</w:t>
-      </w:r>
-    </w:p>
-    <w:p>
-      <w:pPr>
-        <w:rPr>
-          <w:highlight w:val="yellow"/>
-        </w:rPr>
-      </w:pPr>
-      <w:r>
-        <w:rPr>
-          <w:highlight w:val="yellow"/>
-        </w:rPr>
-        <w:t xml:space="preserve">TODO </w:t>
-      </w:r>
-      <w:proofErr w:type="spellStart"/>
-      <w:r>
-        <w:rPr>
-          <w:highlight w:val="yellow"/>
-        </w:rPr>
-        <w:t>mockups</w:t>
-      </w:r>
-      <w:proofErr w:type="spellEnd"/>
-      <w:r>
-        <w:rPr>
-          <w:highlight w:val="yellow"/>
-        </w:rPr>
-        <w:t xml:space="preserve"> of major screens</w:t>
-      </w:r>
-      <w:r>
-        <w:rPr>
-          <w:highlight w:val="yellow"/>
-        </w:rPr>
-        <w:t xml:space="preserve"> if I have time</w:t>
-      </w:r>
-      <w:r>
-        <w:rPr>
-          <w:highlight w:val="yellow"/>
-        </w:rPr>
-        <w:t>:</w:t>
+      <w:r>
+        <w:t xml:space="preserve">Wireframes </w:t>
+      </w:r>
+      <w:r>
+        <w:t xml:space="preserve">have been produced for all types of </w:t>
+      </w:r>
+      <w:proofErr w:type="gramStart"/>
+      <w:r>
+        <w:t>page</w:t>
+      </w:r>
+      <w:proofErr w:type="gramEnd"/>
+      <w:r>
+        <w:t xml:space="preserve"> to be included in this website: the homepage, the three category pages (case studies, VR design, and VR hardware), and their children (case study template, design tips, author thoughts, hardware evolution, and hardware suitability). Below are </w:t>
+      </w:r>
+      <w:r>
+        <w:t>inserted images of the sitemap and relevant wireframes:</w:t>
+      </w:r>
+    </w:p>
+    <w:p>
+      <w:pPr>
+        <w:rPr>
+          <w:noProof/>
+        </w:rPr>
+      </w:pPr>
+      <w:r>
+        <w:rPr>
+          <w:noProof/>
+        </w:rPr>
+        <w:drawing>
+          <wp:inline distT="0" distB="0" distL="0" distR="0" wp14:anchorId="5C00C233" wp14:editId="07B411C2">
+            <wp:extent cx="5724525" cy="3752850"/>
+            <wp:effectExtent l="0" t="0" r="9525" b="0"/>
+            <wp:docPr id="441602997" name="Picture 1"/>
+            <wp:cNvGraphicFramePr>
+              <a:graphicFrameLocks xmlns:a="http://schemas.openxmlformats.org/drawingml/2006/main" noChangeAspect="1"/>
+            </wp:cNvGraphicFramePr>
+            <a:graphic xmlns:a="http://schemas.openxmlformats.org/drawingml/2006/main">
+              <a:graphicData uri="http://schemas.openxmlformats.org/drawingml/2006/picture">
+                <pic:pic xmlns:pic="http://schemas.openxmlformats.org/drawingml/2006/picture">
+                  <pic:nvPicPr>
+                    <pic:cNvPr id="0" name="Picture 1"/>
+                    <pic:cNvPicPr>
+                      <a:picLocks noChangeAspect="1" noChangeArrowheads="1"/>
+                    </pic:cNvPicPr>
+                  </pic:nvPicPr>
+                  <pic:blipFill>
+                    <a:blip r:embed="rId9">
+                      <a:extLst>
+                        <a:ext uri="{28A0092B-C50C-407E-A947-70E740481C1C}">
+                          <a14:useLocalDpi xmlns:a14="http://schemas.microsoft.com/office/drawing/2010/main" val="0"/>
+                        </a:ext>
+                      </a:extLst>
+                    </a:blip>
+                    <a:srcRect/>
+                    <a:stretch>
+                      <a:fillRect/>
+                    </a:stretch>
+                  </pic:blipFill>
+                  <pic:spPr bwMode="auto">
+                    <a:xfrm>
+                      <a:off x="0" y="0"/>
+                      <a:ext cx="5724525" cy="3752850"/>
+                    </a:xfrm>
+                    <a:prstGeom prst="rect">
+                      <a:avLst/>
+                    </a:prstGeom>
+                    <a:noFill/>
+                    <a:ln>
+                      <a:noFill/>
+                    </a:ln>
+                  </pic:spPr>
+                </pic:pic>
+              </a:graphicData>
+            </a:graphic>
+          </wp:inline>
+        </w:drawing>
+      </w:r>
+    </w:p>
+    <w:p>
+      <w:pPr>
+        <w:rPr>
+          <w:noProof/>
+        </w:rPr>
+      </w:pPr>
+      <w:r>
+        <w:rPr>
+          <w:noProof/>
+        </w:rPr>
+        <w:lastRenderedPageBreak/>
+        <w:drawing>
+          <wp:inline distT="0" distB="0" distL="0" distR="0" wp14:anchorId="5C8EA75D" wp14:editId="1C892CD7">
+            <wp:extent cx="5734050" cy="6143625"/>
+            <wp:effectExtent l="0" t="0" r="0" b="9525"/>
+            <wp:docPr id="1360257382" name="Picture 2"/>
+            <wp:cNvGraphicFramePr>
+              <a:graphicFrameLocks xmlns:a="http://schemas.openxmlformats.org/drawingml/2006/main" noChangeAspect="1"/>
+            </wp:cNvGraphicFramePr>
+            <a:graphic xmlns:a="http://schemas.openxmlformats.org/drawingml/2006/main">
+              <a:graphicData uri="http://schemas.openxmlformats.org/drawingml/2006/picture">
+                <pic:pic xmlns:pic="http://schemas.openxmlformats.org/drawingml/2006/picture">
+                  <pic:nvPicPr>
+                    <pic:cNvPr id="0" name="Picture 2"/>
+                    <pic:cNvPicPr>
+                      <a:picLocks noChangeAspect="1" noChangeArrowheads="1"/>
+                    </pic:cNvPicPr>
+                  </pic:nvPicPr>
+                  <pic:blipFill>
+                    <a:blip r:embed="rId10">
+                      <a:extLst>
+                        <a:ext uri="{28A0092B-C50C-407E-A947-70E740481C1C}">
+                          <a14:useLocalDpi xmlns:a14="http://schemas.microsoft.com/office/drawing/2010/main" val="0"/>
+                        </a:ext>
+                      </a:extLst>
+                    </a:blip>
+                    <a:srcRect/>
+                    <a:stretch>
+                      <a:fillRect/>
+                    </a:stretch>
+                  </pic:blipFill>
+                  <pic:spPr bwMode="auto">
+                    <a:xfrm>
+                      <a:off x="0" y="0"/>
+                      <a:ext cx="5734050" cy="6143625"/>
+                    </a:xfrm>
+                    <a:prstGeom prst="rect">
+                      <a:avLst/>
+                    </a:prstGeom>
+                    <a:noFill/>
+                    <a:ln>
+                      <a:noFill/>
+                    </a:ln>
+                  </pic:spPr>
+                </pic:pic>
+              </a:graphicData>
+            </a:graphic>
+          </wp:inline>
+        </w:drawing>
+      </w:r>
+    </w:p>
+    <w:p>
+      <w:r>
+        <w:rPr>
+          <w:noProof/>
+        </w:rPr>
+        <w:lastRenderedPageBreak/>
+        <w:drawing>
+          <wp:inline distT="0" distB="0" distL="0" distR="0" wp14:anchorId="707F387B" wp14:editId="2F09B515">
+            <wp:extent cx="5734050" cy="4743450"/>
+            <wp:effectExtent l="0" t="0" r="0" b="0"/>
+            <wp:docPr id="1269795932" name="Picture 7"/>
+            <wp:cNvGraphicFramePr>
+              <a:graphicFrameLocks xmlns:a="http://schemas.openxmlformats.org/drawingml/2006/main" noChangeAspect="1"/>
+            </wp:cNvGraphicFramePr>
+            <a:graphic xmlns:a="http://schemas.openxmlformats.org/drawingml/2006/main">
+              <a:graphicData uri="http://schemas.openxmlformats.org/drawingml/2006/picture">
+                <pic:pic xmlns:pic="http://schemas.openxmlformats.org/drawingml/2006/picture">
+                  <pic:nvPicPr>
+                    <pic:cNvPr id="0" name="Picture 7"/>
+                    <pic:cNvPicPr>
+                      <a:picLocks noChangeAspect="1" noChangeArrowheads="1"/>
+                    </pic:cNvPicPr>
+                  </pic:nvPicPr>
+                  <pic:blipFill>
+                    <a:blip r:embed="rId11">
+                      <a:extLst>
+                        <a:ext uri="{28A0092B-C50C-407E-A947-70E740481C1C}">
+                          <a14:useLocalDpi xmlns:a14="http://schemas.microsoft.com/office/drawing/2010/main" val="0"/>
+                        </a:ext>
+                      </a:extLst>
+                    </a:blip>
+                    <a:srcRect/>
+                    <a:stretch>
+                      <a:fillRect/>
+                    </a:stretch>
+                  </pic:blipFill>
+                  <pic:spPr bwMode="auto">
+                    <a:xfrm>
+                      <a:off x="0" y="0"/>
+                      <a:ext cx="5734050" cy="4743450"/>
+                    </a:xfrm>
+                    <a:prstGeom prst="rect">
+                      <a:avLst/>
+                    </a:prstGeom>
+                    <a:noFill/>
+                    <a:ln>
+                      <a:noFill/>
+                    </a:ln>
+                  </pic:spPr>
+                </pic:pic>
+              </a:graphicData>
+            </a:graphic>
+          </wp:inline>
+        </w:drawing>
+      </w:r>
+      <w:r>
+        <w:rPr>
+          <w:noProof/>
+        </w:rPr>
+        <w:lastRenderedPageBreak/>
+        <w:drawing>
+          <wp:inline distT="0" distB="0" distL="0" distR="0" wp14:anchorId="04B1DFF5" wp14:editId="1D676A17">
+            <wp:extent cx="5734050" cy="8096250"/>
+            <wp:effectExtent l="0" t="0" r="0" b="0"/>
+            <wp:docPr id="1273395390" name="Picture 8"/>
+            <wp:cNvGraphicFramePr>
+              <a:graphicFrameLocks xmlns:a="http://schemas.openxmlformats.org/drawingml/2006/main" noChangeAspect="1"/>
+            </wp:cNvGraphicFramePr>
+            <a:graphic xmlns:a="http://schemas.openxmlformats.org/drawingml/2006/main">
+              <a:graphicData uri="http://schemas.openxmlformats.org/drawingml/2006/picture">
+                <pic:pic xmlns:pic="http://schemas.openxmlformats.org/drawingml/2006/picture">
+                  <pic:nvPicPr>
+                    <pic:cNvPr id="0" name="Picture 8"/>
+                    <pic:cNvPicPr>
+                      <a:picLocks noChangeAspect="1" noChangeArrowheads="1"/>
+                    </pic:cNvPicPr>
+                  </pic:nvPicPr>
+                  <pic:blipFill>
+                    <a:blip r:embed="rId12">
+                      <a:extLst>
+                        <a:ext uri="{28A0092B-C50C-407E-A947-70E740481C1C}">
+                          <a14:useLocalDpi xmlns:a14="http://schemas.microsoft.com/office/drawing/2010/main" val="0"/>
+                        </a:ext>
+                      </a:extLst>
+                    </a:blip>
+                    <a:srcRect/>
+                    <a:stretch>
+                      <a:fillRect/>
+                    </a:stretch>
+                  </pic:blipFill>
+                  <pic:spPr bwMode="auto">
+                    <a:xfrm>
+                      <a:off x="0" y="0"/>
+                      <a:ext cx="5734050" cy="8096250"/>
+                    </a:xfrm>
+                    <a:prstGeom prst="rect">
+                      <a:avLst/>
+                    </a:prstGeom>
+                    <a:noFill/>
+                    <a:ln>
+                      <a:noFill/>
+                    </a:ln>
+                  </pic:spPr>
+                </pic:pic>
+              </a:graphicData>
+            </a:graphic>
+          </wp:inline>
+        </w:drawing>
+      </w:r>
+      <w:r>
+        <w:rPr>
+          <w:noProof/>
+        </w:rPr>
+        <w:lastRenderedPageBreak/>
+        <w:drawing>
+          <wp:inline distT="0" distB="0" distL="0" distR="0" wp14:anchorId="7B968704" wp14:editId="77D63933">
+            <wp:extent cx="5734050" cy="5514975"/>
+            <wp:effectExtent l="0" t="0" r="0" b="9525"/>
+            <wp:docPr id="28660422" name="Picture 9"/>
+            <wp:cNvGraphicFramePr>
+              <a:graphicFrameLocks xmlns:a="http://schemas.openxmlformats.org/drawingml/2006/main" noChangeAspect="1"/>
+            </wp:cNvGraphicFramePr>
+            <a:graphic xmlns:a="http://schemas.openxmlformats.org/drawingml/2006/main">
+              <a:graphicData uri="http://schemas.openxmlformats.org/drawingml/2006/picture">
+                <pic:pic xmlns:pic="http://schemas.openxmlformats.org/drawingml/2006/picture">
+                  <pic:nvPicPr>
+                    <pic:cNvPr id="0" name="Picture 9"/>
+                    <pic:cNvPicPr>
+                      <a:picLocks noChangeAspect="1" noChangeArrowheads="1"/>
+                    </pic:cNvPicPr>
+                  </pic:nvPicPr>
+                  <pic:blipFill>
+                    <a:blip r:embed="rId13">
+                      <a:extLst>
+                        <a:ext uri="{28A0092B-C50C-407E-A947-70E740481C1C}">
+                          <a14:useLocalDpi xmlns:a14="http://schemas.microsoft.com/office/drawing/2010/main" val="0"/>
+                        </a:ext>
+                      </a:extLst>
+                    </a:blip>
+                    <a:srcRect/>
+                    <a:stretch>
+                      <a:fillRect/>
+                    </a:stretch>
+                  </pic:blipFill>
+                  <pic:spPr bwMode="auto">
+                    <a:xfrm>
+                      <a:off x="0" y="0"/>
+                      <a:ext cx="5734050" cy="5514975"/>
+                    </a:xfrm>
+                    <a:prstGeom prst="rect">
+                      <a:avLst/>
+                    </a:prstGeom>
+                    <a:noFill/>
+                    <a:ln>
+                      <a:noFill/>
+                    </a:ln>
+                  </pic:spPr>
+                </pic:pic>
+              </a:graphicData>
+            </a:graphic>
+          </wp:inline>
+        </w:drawing>
+      </w:r>
+      <w:r>
+        <w:rPr>
+          <w:noProof/>
+        </w:rPr>
+        <w:lastRenderedPageBreak/>
+        <w:drawing>
+          <wp:inline distT="0" distB="0" distL="0" distR="0" wp14:anchorId="487219D6" wp14:editId="1FBD2B3D">
+            <wp:extent cx="5734050" cy="3914775"/>
+            <wp:effectExtent l="0" t="0" r="0" b="9525"/>
+            <wp:docPr id="1886460634" name="Picture 10"/>
+            <wp:cNvGraphicFramePr>
+              <a:graphicFrameLocks xmlns:a="http://schemas.openxmlformats.org/drawingml/2006/main" noChangeAspect="1"/>
+            </wp:cNvGraphicFramePr>
+            <a:graphic xmlns:a="http://schemas.openxmlformats.org/drawingml/2006/main">
+              <a:graphicData uri="http://schemas.openxmlformats.org/drawingml/2006/picture">
+                <pic:pic xmlns:pic="http://schemas.openxmlformats.org/drawingml/2006/picture">
+                  <pic:nvPicPr>
+                    <pic:cNvPr id="0" name="Picture 10"/>
+                    <pic:cNvPicPr>
+                      <a:picLocks noChangeAspect="1" noChangeArrowheads="1"/>
+                    </pic:cNvPicPr>
+                  </pic:nvPicPr>
+                  <pic:blipFill>
+                    <a:blip r:embed="rId14">
+                      <a:extLst>
+                        <a:ext uri="{28A0092B-C50C-407E-A947-70E740481C1C}">
+                          <a14:useLocalDpi xmlns:a14="http://schemas.microsoft.com/office/drawing/2010/main" val="0"/>
+                        </a:ext>
+                      </a:extLst>
+                    </a:blip>
+                    <a:srcRect/>
+                    <a:stretch>
+                      <a:fillRect/>
+                    </a:stretch>
+                  </pic:blipFill>
+                  <pic:spPr bwMode="auto">
+                    <a:xfrm>
+                      <a:off x="0" y="0"/>
+                      <a:ext cx="5734050" cy="3914775"/>
+                    </a:xfrm>
+                    <a:prstGeom prst="rect">
+                      <a:avLst/>
+                    </a:prstGeom>
+                    <a:noFill/>
+                    <a:ln>
+                      <a:noFill/>
+                    </a:ln>
+                  </pic:spPr>
+                </pic:pic>
+              </a:graphicData>
+            </a:graphic>
+          </wp:inline>
+        </w:drawing>
+      </w:r>
+      <w:r>
+        <w:rPr>
+          <w:noProof/>
+        </w:rPr>
+        <w:lastRenderedPageBreak/>
+        <w:drawing>
+          <wp:inline distT="0" distB="0" distL="0" distR="0" wp14:anchorId="1A3F54D6" wp14:editId="0F7CA656">
+            <wp:extent cx="5734050" cy="5867400"/>
+            <wp:effectExtent l="0" t="0" r="0" b="0"/>
+            <wp:docPr id="80151804" name="Picture 11"/>
+            <wp:cNvGraphicFramePr>
+              <a:graphicFrameLocks xmlns:a="http://schemas.openxmlformats.org/drawingml/2006/main" noChangeAspect="1"/>
+            </wp:cNvGraphicFramePr>
+            <a:graphic xmlns:a="http://schemas.openxmlformats.org/drawingml/2006/main">
+              <a:graphicData uri="http://schemas.openxmlformats.org/drawingml/2006/picture">
+                <pic:pic xmlns:pic="http://schemas.openxmlformats.org/drawingml/2006/picture">
+                  <pic:nvPicPr>
+                    <pic:cNvPr id="0" name="Picture 11"/>
+                    <pic:cNvPicPr>
+                      <a:picLocks noChangeAspect="1" noChangeArrowheads="1"/>
+                    </pic:cNvPicPr>
+                  </pic:nvPicPr>
+                  <pic:blipFill>
+                    <a:blip r:embed="rId15">
+                      <a:extLst>
+                        <a:ext uri="{28A0092B-C50C-407E-A947-70E740481C1C}">
+                          <a14:useLocalDpi xmlns:a14="http://schemas.microsoft.com/office/drawing/2010/main" val="0"/>
+                        </a:ext>
+                      </a:extLst>
+                    </a:blip>
+                    <a:srcRect/>
+                    <a:stretch>
+                      <a:fillRect/>
+                    </a:stretch>
+                  </pic:blipFill>
+                  <pic:spPr bwMode="auto">
+                    <a:xfrm>
+                      <a:off x="0" y="0"/>
+                      <a:ext cx="5734050" cy="5867400"/>
+                    </a:xfrm>
+                    <a:prstGeom prst="rect">
+                      <a:avLst/>
+                    </a:prstGeom>
+                    <a:noFill/>
+                    <a:ln>
+                      <a:noFill/>
+                    </a:ln>
+                  </pic:spPr>
+                </pic:pic>
+              </a:graphicData>
+            </a:graphic>
+          </wp:inline>
+        </w:drawing>
+      </w:r>
+      <w:r>
+        <w:rPr>
+          <w:noProof/>
+        </w:rPr>
+        <w:lastRenderedPageBreak/>
+        <w:drawing>
+          <wp:inline distT="0" distB="0" distL="0" distR="0" wp14:anchorId="02A1798C" wp14:editId="5A6AFC6B">
+            <wp:extent cx="5734050" cy="7115175"/>
+            <wp:effectExtent l="0" t="0" r="0" b="9525"/>
+            <wp:docPr id="1724728719" name="Picture 12"/>
+            <wp:cNvGraphicFramePr>
+              <a:graphicFrameLocks xmlns:a="http://schemas.openxmlformats.org/drawingml/2006/main" noChangeAspect="1"/>
+            </wp:cNvGraphicFramePr>
+            <a:graphic xmlns:a="http://schemas.openxmlformats.org/drawingml/2006/main">
+              <a:graphicData uri="http://schemas.openxmlformats.org/drawingml/2006/picture">
+                <pic:pic xmlns:pic="http://schemas.openxmlformats.org/drawingml/2006/picture">
+                  <pic:nvPicPr>
+                    <pic:cNvPr id="0" name="Picture 12"/>
+                    <pic:cNvPicPr>
+                      <a:picLocks noChangeAspect="1" noChangeArrowheads="1"/>
+                    </pic:cNvPicPr>
+                  </pic:nvPicPr>
+                  <pic:blipFill>
+                    <a:blip r:embed="rId16">
+                      <a:extLst>
+                        <a:ext uri="{28A0092B-C50C-407E-A947-70E740481C1C}">
+                          <a14:useLocalDpi xmlns:a14="http://schemas.microsoft.com/office/drawing/2010/main" val="0"/>
+                        </a:ext>
+                      </a:extLst>
+                    </a:blip>
+                    <a:srcRect/>
+                    <a:stretch>
+                      <a:fillRect/>
+                    </a:stretch>
+                  </pic:blipFill>
+                  <pic:spPr bwMode="auto">
+                    <a:xfrm>
+                      <a:off x="0" y="0"/>
+                      <a:ext cx="5734050" cy="7115175"/>
+                    </a:xfrm>
+                    <a:prstGeom prst="rect">
+                      <a:avLst/>
+                    </a:prstGeom>
+                    <a:noFill/>
+                    <a:ln>
+                      <a:noFill/>
+                    </a:ln>
+                  </pic:spPr>
+                </pic:pic>
+              </a:graphicData>
+            </a:graphic>
+          </wp:inline>
+        </w:drawing>
+      </w:r>
+      <w:r>
+        <w:rPr>
+          <w:noProof/>
+        </w:rPr>
+        <w:lastRenderedPageBreak/>
+        <w:drawing>
+          <wp:inline distT="0" distB="0" distL="0" distR="0" wp14:anchorId="65DC924D" wp14:editId="0D734F66">
+            <wp:extent cx="5734050" cy="5581650"/>
+            <wp:effectExtent l="0" t="0" r="0" b="0"/>
+            <wp:docPr id="146160595" name="Picture 13"/>
+            <wp:cNvGraphicFramePr>
+              <a:graphicFrameLocks xmlns:a="http://schemas.openxmlformats.org/drawingml/2006/main" noChangeAspect="1"/>
+            </wp:cNvGraphicFramePr>
+            <a:graphic xmlns:a="http://schemas.openxmlformats.org/drawingml/2006/main">
+              <a:graphicData uri="http://schemas.openxmlformats.org/drawingml/2006/picture">
+                <pic:pic xmlns:pic="http://schemas.openxmlformats.org/drawingml/2006/picture">
+                  <pic:nvPicPr>
+                    <pic:cNvPr id="0" name="Picture 13"/>
+                    <pic:cNvPicPr>
+                      <a:picLocks noChangeAspect="1" noChangeArrowheads="1"/>
+                    </pic:cNvPicPr>
+                  </pic:nvPicPr>
+                  <pic:blipFill>
+                    <a:blip r:embed="rId17">
+                      <a:extLst>
+                        <a:ext uri="{28A0092B-C50C-407E-A947-70E740481C1C}">
+                          <a14:useLocalDpi xmlns:a14="http://schemas.microsoft.com/office/drawing/2010/main" val="0"/>
+                        </a:ext>
+                      </a:extLst>
+                    </a:blip>
+                    <a:srcRect/>
+                    <a:stretch>
+                      <a:fillRect/>
+                    </a:stretch>
+                  </pic:blipFill>
+                  <pic:spPr bwMode="auto">
+                    <a:xfrm>
+                      <a:off x="0" y="0"/>
+                      <a:ext cx="5734050" cy="5581650"/>
+                    </a:xfrm>
+                    <a:prstGeom prst="rect">
+                      <a:avLst/>
+                    </a:prstGeom>
+                    <a:noFill/>
+                    <a:ln>
+                      <a:noFill/>
+                    </a:ln>
+                  </pic:spPr>
+                </pic:pic>
+              </a:graphicData>
+            </a:graphic>
+          </wp:inline>
+        </w:drawing>
+      </w:r>
+      <w:r>
+        <w:rPr>
+          <w:noProof/>
+        </w:rPr>
+        <w:lastRenderedPageBreak/>
+        <w:drawing>
+          <wp:inline distT="0" distB="0" distL="0" distR="0" wp14:anchorId="29798B99" wp14:editId="1E44A931">
+            <wp:extent cx="5734050" cy="5867400"/>
+            <wp:effectExtent l="0" t="0" r="0" b="0"/>
+            <wp:docPr id="820242241" name="Picture 14"/>
+            <wp:cNvGraphicFramePr>
+              <a:graphicFrameLocks xmlns:a="http://schemas.openxmlformats.org/drawingml/2006/main" noChangeAspect="1"/>
+            </wp:cNvGraphicFramePr>
+            <a:graphic xmlns:a="http://schemas.openxmlformats.org/drawingml/2006/main">
+              <a:graphicData uri="http://schemas.openxmlformats.org/drawingml/2006/picture">
+                <pic:pic xmlns:pic="http://schemas.openxmlformats.org/drawingml/2006/picture">
+                  <pic:nvPicPr>
+                    <pic:cNvPr id="0" name="Picture 14"/>
+                    <pic:cNvPicPr>
+                      <a:picLocks noChangeAspect="1" noChangeArrowheads="1"/>
+                    </pic:cNvPicPr>
+                  </pic:nvPicPr>
+                  <pic:blipFill>
+                    <a:blip r:embed="rId18">
+                      <a:extLst>
+                        <a:ext uri="{28A0092B-C50C-407E-A947-70E740481C1C}">
+                          <a14:useLocalDpi xmlns:a14="http://schemas.microsoft.com/office/drawing/2010/main" val="0"/>
+                        </a:ext>
+                      </a:extLst>
+                    </a:blip>
+                    <a:srcRect/>
+                    <a:stretch>
+                      <a:fillRect/>
+                    </a:stretch>
+                  </pic:blipFill>
+                  <pic:spPr bwMode="auto">
+                    <a:xfrm>
+                      <a:off x="0" y="0"/>
+                      <a:ext cx="5734050" cy="5867400"/>
+                    </a:xfrm>
+                    <a:prstGeom prst="rect">
+                      <a:avLst/>
+                    </a:prstGeom>
+                    <a:noFill/>
+                    <a:ln>
+                      <a:noFill/>
+                    </a:ln>
+                  </pic:spPr>
+                </pic:pic>
+              </a:graphicData>
+            </a:graphic>
+          </wp:inline>
+        </w:drawing>
+      </w:r>
+    </w:p>
+    <w:p>
+      <w:r>
+        <w:br w:type="page"/>
+      </w:r>
+    </w:p>
+    <w:p>
+      <w:r>
+        <w:lastRenderedPageBreak/>
+        <w:t xml:space="preserve">All pages will have the same navigation bar, and as such all pages can link back to the homepage and its three direct children, as present in the navigation bar. This should improve site navigability and prevent user frustration in being unable to easily find </w:t>
+      </w:r>
+      <w:proofErr w:type="gramStart"/>
+      <w:r>
+        <w:t>information</w:t>
+      </w:r>
+      <w:r>
+        <w:t>, and</w:t>
+      </w:r>
+      <w:proofErr w:type="gramEnd"/>
+      <w:r>
+        <w:t xml:space="preserve"> will provide consistency and familiarity.</w:t>
+      </w:r>
+    </w:p>
+    <w:p>
+      <w:r>
+        <w:t xml:space="preserve">While VirtualInsight is targeted at those writing software, this could include a wide range of users - those who have learned English as a second language, those who may be new to VR or software development, those who take longer to process language or unfamiliar terms, etc… </w:t>
+      </w:r>
+    </w:p>
+    <w:p>
+      <w:r>
+        <w:t xml:space="preserve">As such, to provide an accessible and inclusive resource, language used should be as simple as possible given the domain, and instances of abbreviations or potentially unfamiliar terms should be accompanied by definitions or clarifications. Lists should make use of the oxford comma in all cases for consistency and full clarity. </w:t>
+      </w:r>
+    </w:p>
+    <w:p>
+      <w:r>
+        <w:rPr>
+          <w:highlight w:val="yellow"/>
+        </w:rPr>
+        <w:t xml:space="preserve">NOTE </w:t>
+      </w:r>
+      <w:r>
+        <w:rPr>
+          <w:highlight w:val="yellow"/>
+        </w:rPr>
+        <w:t>justify design choices throughout section</w:t>
+      </w:r>
+    </w:p>
+    <w:p>
+      <w:r>
+        <w:rPr>
+          <w:highlight w:val="yellow"/>
+        </w:rPr>
+        <w:t>TODO talk about how site meets needs of personas and scenarios</w:t>
+      </w:r>
+    </w:p>
+    <w:p>
+      <w:r>
+        <w:rPr>
+          <w:highlight w:val="yellow"/>
+        </w:rPr>
+        <w:t>NOTE keep design guidelines, heuristics, UX principles, and accessibility guidelines in mind</w:t>
+      </w:r>
+      <w:r>
+        <w:rPr>
+          <w:highlight w:val="yellow"/>
+        </w:rPr>
+        <w:br w:type="page"/>
+      </w:r>
+    </w:p>
+    <w:p>
+      <w:pPr>
+        <w:pStyle w:val="Heading1"/>
+      </w:pPr>
+      <w:r>
+        <w:lastRenderedPageBreak/>
+        <w:t>Usability Testing &amp; Evaluation</w:t>
+      </w:r>
+    </w:p>
+    <w:p>
+      <w:pPr>
+        <w:rPr>
+          <w:highlight w:val="yellow"/>
+        </w:rPr>
+      </w:pPr>
+      <w:r>
+        <w:rPr>
+          <w:highlight w:val="yellow"/>
+        </w:rPr>
+        <w:t>TODO plan testing</w:t>
+      </w:r>
+    </w:p>
+    <w:p>
+      <w:r>
+        <w:rPr>
+          <w:highlight w:val="yellow"/>
+        </w:rPr>
+        <w:t>NOTE not expected to do testing, just plan it</w:t>
+      </w:r>
+    </w:p>
+    <w:p>
+      <w:r>
+        <w:t>Unfortunately, due to absence, I was unable to conduct any elements from this testing plan.</w:t>
+      </w:r>
+    </w:p>
+    <w:p>
+      <w:pPr>
+        <w:rPr>
+          <w:highlight w:val="yellow"/>
+        </w:rPr>
+      </w:pPr>
+      <w:r>
+        <w:rPr>
+          <w:highlight w:val="yellow"/>
+        </w:rPr>
+        <w:t>PLAN:</w:t>
       </w:r>
     </w:p>
     <w:p>
@@ -439,7 +1057,25 @@
         <w:rPr>
           <w:highlight w:val="yellow"/>
         </w:rPr>
-        <w:t>Homepage</w:t>
+        <w:t>Cognitive walkthroughs</w:t>
+      </w:r>
+    </w:p>
+    <w:p>
+      <w:pPr>
+        <w:pStyle w:val="ListParagraph"/>
+        <w:numPr>
+          <w:ilvl w:val="0"/>
+          <w:numId w:val="1"/>
+        </w:numPr>
+        <w:rPr>
+          <w:highlight w:val="yellow"/>
+        </w:rPr>
+      </w:pPr>
+      <w:r>
+        <w:rPr>
+          <w:highlight w:val="yellow"/>
+        </w:rPr>
+        <w:t>Heuristics go in the section before</w:t>
       </w:r>
     </w:p>
     <w:p>
@@ -457,14 +1093,14 @@
         <w:rPr>
           <w:highlight w:val="yellow"/>
         </w:rPr>
-        <w:t>Hardware</w:t>
+        <w:t>Could go through another set here?</w:t>
       </w:r>
     </w:p>
     <w:p>
       <w:pPr>
         <w:pStyle w:val="ListParagraph"/>
         <w:numPr>
-          <w:ilvl w:val="2"/>
+          <w:ilvl w:val="0"/>
           <w:numId w:val="1"/>
         </w:numPr>
         <w:rPr>
@@ -475,8 +1111,79 @@
         <w:rPr>
           <w:highlight w:val="yellow"/>
         </w:rPr>
-        <w:lastRenderedPageBreak/>
-        <w:t>Evolution</w:t>
+        <w:t>Forms for testers to fill out when testing the product</w:t>
+      </w:r>
+    </w:p>
+    <w:p>
+      <w:pPr>
+        <w:pStyle w:val="ListParagraph"/>
+        <w:numPr>
+          <w:ilvl w:val="0"/>
+          <w:numId w:val="1"/>
+        </w:numPr>
+        <w:rPr>
+          <w:highlight w:val="yellow"/>
+        </w:rPr>
+      </w:pPr>
+      <w:r>
+        <w:rPr>
+          <w:highlight w:val="yellow"/>
+        </w:rPr>
+        <w:t>Forms for designers (me) to fill out when going through a heuristic evaluation</w:t>
+      </w:r>
+    </w:p>
+    <w:p>
+      <w:pPr>
+        <w:pStyle w:val="ListParagraph"/>
+        <w:numPr>
+          <w:ilvl w:val="0"/>
+          <w:numId w:val="1"/>
+        </w:numPr>
+        <w:rPr>
+          <w:highlight w:val="yellow"/>
+        </w:rPr>
+      </w:pPr>
+      <w:r>
+        <w:rPr>
+          <w:highlight w:val="yellow"/>
+        </w:rPr>
+        <w:t>SUS test?</w:t>
+      </w:r>
+    </w:p>
+    <w:p>
+      <w:pPr>
+        <w:pStyle w:val="ListParagraph"/>
+        <w:numPr>
+          <w:ilvl w:val="0"/>
+          <w:numId w:val="1"/>
+        </w:numPr>
+        <w:rPr>
+          <w:highlight w:val="yellow"/>
+        </w:rPr>
+      </w:pPr>
+      <w:r>
+        <w:rPr>
+          <w:highlight w:val="yellow"/>
+        </w:rPr>
+        <w:t>Web usability guidelines – go through this</w:t>
+      </w:r>
+    </w:p>
+    <w:p>
+      <w:pPr>
+        <w:pStyle w:val="ListParagraph"/>
+        <w:numPr>
+          <w:ilvl w:val="0"/>
+          <w:numId w:val="1"/>
+        </w:numPr>
+        <w:rPr>
+          <w:highlight w:val="yellow"/>
+        </w:rPr>
+      </w:pPr>
+      <w:r>
+        <w:rPr>
+          <w:highlight w:val="yellow"/>
+        </w:rPr>
+        <w:t>Mention different phases</w:t>
       </w:r>
     </w:p>
     <w:p>
@@ -494,25 +1201,7 @@
         <w:rPr>
           <w:highlight w:val="yellow"/>
         </w:rPr>
-        <w:t>VR Interaction Design</w:t>
-      </w:r>
-    </w:p>
-    <w:p>
-      <w:pPr>
-        <w:pStyle w:val="ListParagraph"/>
-        <w:numPr>
-          <w:ilvl w:val="2"/>
-          <w:numId w:val="1"/>
-        </w:numPr>
-        <w:rPr>
-          <w:highlight w:val="yellow"/>
-        </w:rPr>
-      </w:pPr>
-      <w:r>
-        <w:rPr>
-          <w:highlight w:val="yellow"/>
-        </w:rPr>
-        <w:t>Design tips and common pain points</w:t>
+        <w:t>DO NOT do design – covered in section 2</w:t>
       </w:r>
     </w:p>
     <w:p>
@@ -530,217 +1219,7 @@
         <w:rPr>
           <w:highlight w:val="yellow"/>
         </w:rPr>
-        <w:t>Case studies</w:t>
-      </w:r>
-    </w:p>
-    <w:p>
-      <w:pPr>
-        <w:pStyle w:val="ListParagraph"/>
-        <w:numPr>
-          <w:ilvl w:val="2"/>
-          <w:numId w:val="1"/>
-        </w:numPr>
-        <w:rPr>
-          <w:highlight w:val="yellow"/>
-        </w:rPr>
-      </w:pPr>
-      <w:r>
-        <w:rPr>
-          <w:highlight w:val="yellow"/>
-        </w:rPr>
-        <w:t>Case Study:</w:t>
-      </w:r>
-      <w:r>
-        <w:rPr>
-          <w:highlight w:val="yellow"/>
-        </w:rPr>
-        <w:t xml:space="preserve"> </w:t>
-      </w:r>
-      <w:proofErr w:type="spellStart"/>
-      <w:r>
-        <w:rPr>
-          <w:highlight w:val="yellow"/>
-        </w:rPr>
-        <w:t>VRChat</w:t>
-      </w:r>
-      <w:proofErr w:type="spellEnd"/>
-    </w:p>
-    <w:p>
-      <w:r>
-        <w:rPr>
-          <w:noProof/>
-          <w:highlight w:val="yellow"/>
-        </w:rPr>
-        <w:t>TODO put screenshot of sitemap when done with wireframes</w:t>
-      </w:r>
-    </w:p>
-    <w:p>
-      <w:r>
-        <w:t xml:space="preserve">All pages will have the same navigation bar, and as such all pages can link back to the homepage and its three direct children, as present in the navigation bar. This should improve site navigability and prevent user frustration in being unable to easily find </w:t>
-      </w:r>
-      <w:proofErr w:type="gramStart"/>
-      <w:r>
-        <w:t>information</w:t>
-      </w:r>
-      <w:r>
-        <w:t>, and</w:t>
-      </w:r>
-      <w:proofErr w:type="gramEnd"/>
-      <w:r>
-        <w:t xml:space="preserve"> will provide consistency and familiarity.</w:t>
-      </w:r>
-    </w:p>
-    <w:p>
-      <w:r>
-        <w:t xml:space="preserve">While </w:t>
-      </w:r>
-      <w:proofErr w:type="spellStart"/>
-      <w:r>
-        <w:t>VirtualInsight</w:t>
-      </w:r>
-      <w:proofErr w:type="spellEnd"/>
-      <w:r>
-        <w:t xml:space="preserve"> is targeted at those writing software, this could include a wide range of users - those who have learned English as a second language, those who may be new to VR or software development, those who take longer to process language or unfamiliar terms, etc… </w:t>
-      </w:r>
-    </w:p>
-    <w:p>
-      <w:r>
-        <w:t xml:space="preserve">As such, to provide an accessible and inclusive resource, language used should be as simple as possible given the domain, and instances of abbreviations or potentially unfamiliar terms should be accompanied by definitions or clarifications. Lists should make use of the oxford comma in all cases for consistency and full clarity. </w:t>
-      </w:r>
-    </w:p>
-    <w:p>
-      <w:r>
-        <w:rPr>
-          <w:highlight w:val="yellow"/>
-        </w:rPr>
-        <w:t xml:space="preserve">NOTE </w:t>
-      </w:r>
-      <w:r>
-        <w:rPr>
-          <w:highlight w:val="yellow"/>
-        </w:rPr>
-        <w:t>justify design choices throughout section</w:t>
-      </w:r>
-    </w:p>
-    <w:p>
-      <w:r>
-        <w:rPr>
-          <w:highlight w:val="yellow"/>
-        </w:rPr>
-        <w:t>TODO talk about how site meets needs of personas and scenarios</w:t>
-      </w:r>
-    </w:p>
-    <w:p>
-      <w:r>
-        <w:rPr>
-          <w:highlight w:val="yellow"/>
-        </w:rPr>
-        <w:t>NOTE keep design guidelines, heuristics, UX principles, and accessibility guidelines in mind</w:t>
-      </w:r>
-    </w:p>
-    <w:p>
-      <w:r>
-        <w:rPr>
-          <w:highlight w:val="yellow"/>
-        </w:rPr>
-        <w:t>NOTE deal with before submission. Words are easy, but the prototype is still nowhere near done.</w:t>
-      </w:r>
-    </w:p>
-    <w:p>
-      <w:pPr>
-        <w:rPr>
-          <w:highlight w:val="yellow"/>
-        </w:rPr>
-      </w:pPr>
-      <w:r>
-        <w:rPr>
-          <w:highlight w:val="yellow"/>
-        </w:rPr>
-        <w:br w:type="page"/>
-      </w:r>
-    </w:p>
-    <w:p>
-      <w:pPr>
-        <w:pStyle w:val="Heading1"/>
-      </w:pPr>
-      <w:r>
-        <w:lastRenderedPageBreak/>
-        <w:t>Usability Testing &amp; Evaluation</w:t>
-      </w:r>
-    </w:p>
-    <w:p>
-      <w:pPr>
-        <w:rPr>
-          <w:highlight w:val="yellow"/>
-        </w:rPr>
-      </w:pPr>
-      <w:r>
-        <w:rPr>
-          <w:highlight w:val="yellow"/>
-        </w:rPr>
-        <w:t>TODO plan testing</w:t>
-      </w:r>
-    </w:p>
-    <w:p>
-      <w:r>
-        <w:rPr>
-          <w:highlight w:val="yellow"/>
-        </w:rPr>
-        <w:t>NOTE not expected to do testing, just plan it</w:t>
-      </w:r>
-    </w:p>
-    <w:p>
-      <w:r>
-        <w:t>Unfortunately, due to absence, I was unable to conduct any elements from this testing plan.</w:t>
-      </w:r>
-    </w:p>
-    <w:p>
-      <w:pPr>
-        <w:rPr>
-          <w:highlight w:val="yellow"/>
-        </w:rPr>
-      </w:pPr>
-      <w:r>
-        <w:rPr>
-          <w:highlight w:val="yellow"/>
-        </w:rPr>
-        <w:t>PLAN:</w:t>
-      </w:r>
-    </w:p>
-    <w:p>
-      <w:pPr>
-        <w:pStyle w:val="ListParagraph"/>
-        <w:numPr>
-          <w:ilvl w:val="0"/>
-          <w:numId w:val="1"/>
-        </w:numPr>
-        <w:rPr>
-          <w:highlight w:val="yellow"/>
-        </w:rPr>
-      </w:pPr>
-      <w:r>
-        <w:rPr>
-          <w:highlight w:val="yellow"/>
-        </w:rPr>
-        <w:t>Cognitive walkthroughs</w:t>
-      </w:r>
-    </w:p>
-    <w:p>
-      <w:pPr>
-        <w:pStyle w:val="ListParagraph"/>
-        <w:numPr>
-          <w:ilvl w:val="0"/>
-          <w:numId w:val="1"/>
-        </w:numPr>
-        <w:rPr>
-          <w:highlight w:val="yellow"/>
-        </w:rPr>
-      </w:pPr>
-      <w:r>
-        <w:rPr>
-          <w:highlight w:val="yellow"/>
-        </w:rPr>
-        <w:t>Heuristics go in the section before</w:t>
+        <w:t>Small group testing (3-6) with wireframes</w:t>
       </w:r>
     </w:p>
     <w:p>
@@ -758,97 +1237,7 @@
         <w:rPr>
           <w:highlight w:val="yellow"/>
         </w:rPr>
-        <w:t>Could go through another set here?</w:t>
-      </w:r>
-    </w:p>
-    <w:p>
-      <w:pPr>
-        <w:pStyle w:val="ListParagraph"/>
-        <w:numPr>
-          <w:ilvl w:val="0"/>
-          <w:numId w:val="1"/>
-        </w:numPr>
-        <w:rPr>
-          <w:highlight w:val="yellow"/>
-        </w:rPr>
-      </w:pPr>
-      <w:r>
-        <w:rPr>
-          <w:highlight w:val="yellow"/>
-        </w:rPr>
-        <w:t>Forms for testers to fill out when testing the product</w:t>
-      </w:r>
-    </w:p>
-    <w:p>
-      <w:pPr>
-        <w:pStyle w:val="ListParagraph"/>
-        <w:numPr>
-          <w:ilvl w:val="0"/>
-          <w:numId w:val="1"/>
-        </w:numPr>
-        <w:rPr>
-          <w:highlight w:val="yellow"/>
-        </w:rPr>
-      </w:pPr>
-      <w:r>
-        <w:rPr>
-          <w:highlight w:val="yellow"/>
-        </w:rPr>
-        <w:t>Forms for designers (me) to fill out when going through a heuristic evaluation</w:t>
-      </w:r>
-    </w:p>
-    <w:p>
-      <w:pPr>
-        <w:pStyle w:val="ListParagraph"/>
-        <w:numPr>
-          <w:ilvl w:val="0"/>
-          <w:numId w:val="1"/>
-        </w:numPr>
-        <w:rPr>
-          <w:highlight w:val="yellow"/>
-        </w:rPr>
-      </w:pPr>
-      <w:r>
-        <w:rPr>
-          <w:highlight w:val="yellow"/>
-        </w:rPr>
-        <w:t>SUS test?</w:t>
-      </w:r>
-    </w:p>
-    <w:p>
-      <w:pPr>
-        <w:pStyle w:val="ListParagraph"/>
-        <w:numPr>
-          <w:ilvl w:val="0"/>
-          <w:numId w:val="1"/>
-        </w:numPr>
-        <w:rPr>
-          <w:highlight w:val="yellow"/>
-        </w:rPr>
-      </w:pPr>
-      <w:r>
-        <w:rPr>
-          <w:highlight w:val="yellow"/>
-        </w:rPr>
-        <w:t>Web usability guidelines – go through this</w:t>
-      </w:r>
-    </w:p>
-    <w:p>
-      <w:pPr>
-        <w:pStyle w:val="ListParagraph"/>
-        <w:numPr>
-          <w:ilvl w:val="0"/>
-          <w:numId w:val="1"/>
-        </w:numPr>
-        <w:rPr>
-          <w:highlight w:val="yellow"/>
-        </w:rPr>
-      </w:pPr>
-      <w:r>
-        <w:rPr>
-          <w:highlight w:val="yellow"/>
-        </w:rPr>
-        <w:t>Mention different phases</w:t>
+        <w:t>Small group testing (5-10) with prototype</w:t>
       </w:r>
     </w:p>
     <w:p>
@@ -866,7 +1255,7 @@
         <w:rPr>
           <w:highlight w:val="yellow"/>
         </w:rPr>
-        <w:t>DO NOT do design – covered in section 2</w:t>
+        <w:t>Re-do heuristics on the prototype after implementation</w:t>
       </w:r>
     </w:p>
     <w:p>
@@ -884,7 +1273,7 @@
         <w:rPr>
           <w:highlight w:val="yellow"/>
         </w:rPr>
-        <w:t>Small group testing (3-6) with wireframes</w:t>
+        <w:t>Medium group (10-15) testing with release candidate</w:t>
       </w:r>
     </w:p>
     <w:p>
@@ -902,7 +1291,7 @@
         <w:rPr>
           <w:highlight w:val="yellow"/>
         </w:rPr>
-        <w:t>Small group testing (5-10) with prototype</w:t>
+        <w:t>Re-do heuristics on the release candidate</w:t>
       </w:r>
     </w:p>
     <w:p>
@@ -920,7 +1309,7 @@
         <w:rPr>
           <w:highlight w:val="yellow"/>
         </w:rPr>
-        <w:t>Re-do heuristics on the prototype after implementation</w:t>
+        <w:t>Medium group (10-15) testing with RC2</w:t>
       </w:r>
     </w:p>
     <w:p>
@@ -938,7 +1327,7 @@
         <w:rPr>
           <w:highlight w:val="yellow"/>
         </w:rPr>
-        <w:t>Medium group (10-15) testing with release candidate</w:t>
+        <w:t>Polish based on final set of feedback</w:t>
       </w:r>
     </w:p>
     <w:p>
@@ -956,60 +1345,6 @@
         <w:rPr>
           <w:highlight w:val="yellow"/>
         </w:rPr>
-        <w:t>Re-do heuristics on the release candidate</w:t>
-      </w:r>
-    </w:p>
-    <w:p>
-      <w:pPr>
-        <w:pStyle w:val="ListParagraph"/>
-        <w:numPr>
-          <w:ilvl w:val="1"/>
-          <w:numId w:val="1"/>
-        </w:numPr>
-        <w:rPr>
-          <w:highlight w:val="yellow"/>
-        </w:rPr>
-      </w:pPr>
-      <w:r>
-        <w:rPr>
-          <w:highlight w:val="yellow"/>
-        </w:rPr>
-        <w:t>Medium group (10-15) testing with RC2</w:t>
-      </w:r>
-    </w:p>
-    <w:p>
-      <w:pPr>
-        <w:pStyle w:val="ListParagraph"/>
-        <w:numPr>
-          <w:ilvl w:val="1"/>
-          <w:numId w:val="1"/>
-        </w:numPr>
-        <w:rPr>
-          <w:highlight w:val="yellow"/>
-        </w:rPr>
-      </w:pPr>
-      <w:r>
-        <w:rPr>
-          <w:highlight w:val="yellow"/>
-        </w:rPr>
-        <w:t>Polish based on final set of feedback</w:t>
-      </w:r>
-    </w:p>
-    <w:p>
-      <w:pPr>
-        <w:pStyle w:val="ListParagraph"/>
-        <w:numPr>
-          <w:ilvl w:val="1"/>
-          <w:numId w:val="1"/>
-        </w:numPr>
-        <w:rPr>
-          <w:highlight w:val="yellow"/>
-        </w:rPr>
-      </w:pPr>
-      <w:r>
-        <w:rPr>
-          <w:highlight w:val="yellow"/>
-        </w:rPr>
         <w:t>Release</w:t>
       </w:r>
     </w:p>
@@ -1088,15 +1423,7 @@
     </w:p>
     <w:p>
       <w:r>
-        <w:t xml:space="preserve">This prototype of the </w:t>
-      </w:r>
-      <w:proofErr w:type="spellStart"/>
-      <w:r>
-        <w:t>VirtualInsight</w:t>
-      </w:r>
-      <w:proofErr w:type="spellEnd"/>
-      <w:r>
-        <w:t xml:space="preserve"> website contains the homepage and the three category pages for VR Design, VR Hardware, and Case Studies of VR experiences. Only one case study has been provided in the prototype as they are similar in structure, and as such there is little benefit in demonstrating multiple. The “Author’s Thoughts” page has been excluded as it mostly consisted of written text with no unique formatting, making it very simple to implement and leaving it looking very similar to the wireframe design, so there was no benefit in implementing it. All other pages have been implemented as they differ substantially either in content or in structuring, and as such the prototype benefits from having examples of these pages.</w:t>
+        <w:t>This prototype of the VirtualInsight website contains the homepage and the three category pages for VR Design, VR Hardware, and Case Studies of VR experiences. Only one case study has been provided in the prototype as they are similar in structure, and as such there is little benefit in demonstrating multiple. The “Author’s Thoughts” page has been excluded as it mostly consisted of written text with no unique formatting, making it very simple to implement and leaving it looking very similar to the wireframe design, so there was no benefit in implementing it. All other pages have been implemented as they differ substantially either in content or in structuring, and as such the prototype benefits from having examples of these pages.</w:t>
       </w:r>
     </w:p>
     <w:p/>
@@ -1129,7 +1456,7 @@
       <w:r>
         <w:t xml:space="preserve">CSS: </w:t>
       </w:r>
-      <w:hyperlink r:id="rId9" w:history="1">
+      <w:hyperlink r:id="rId19" w:history="1">
         <w:r>
           <w:rPr>
             <w:rStyle w:val="Hyperlink"/>
@@ -1142,7 +1469,7 @@
       <w:r>
         <w:t xml:space="preserve">JS: </w:t>
       </w:r>
-      <w:hyperlink r:id="rId10" w:history="1">
+      <w:hyperlink r:id="rId20" w:history="1">
         <w:r>
           <w:rPr>
             <w:rStyle w:val="Hyperlink"/>
@@ -1361,17 +1688,11 @@
           <w:p>
             <w:proofErr w:type="spellStart"/>
             <w:r>
-              <w:t>c</w:t>
-            </w:r>
-            <w:r>
-              <w:t>ase_studies</w:t>
+              <w:t>case_studies</w:t>
             </w:r>
             <w:proofErr w:type="spellEnd"/>
             <w:r>
-              <w:t>/</w:t>
-            </w:r>
-            <w:r>
-              <w:t>case_studies.css</w:t>
+              <w:t>/case_studies.css</w:t>
             </w:r>
           </w:p>
         </w:tc>
@@ -1394,17 +1715,11 @@
           <w:p>
             <w:proofErr w:type="spellStart"/>
             <w:r>
-              <w:t>c</w:t>
-            </w:r>
-            <w:r>
-              <w:t>ase_studies</w:t>
+              <w:t>case_studies</w:t>
             </w:r>
             <w:proofErr w:type="spellEnd"/>
             <w:r>
-              <w:t>/</w:t>
-            </w:r>
-            <w:r>
-              <w:t>vrchat.html</w:t>
+              <w:t>/vrchat.html</w:t>
             </w:r>
           </w:p>
         </w:tc>
@@ -1435,17 +1750,11 @@
           <w:p>
             <w:proofErr w:type="spellStart"/>
             <w:r>
-              <w:t>c</w:t>
-            </w:r>
-            <w:r>
-              <w:t>ase_studies</w:t>
+              <w:t>case_studies</w:t>
             </w:r>
             <w:proofErr w:type="spellEnd"/>
             <w:r>
-              <w:t>/</w:t>
-            </w:r>
-            <w:r>
-              <w:t>case_study.css</w:t>
+              <w:t>/case_study.css</w:t>
             </w:r>
           </w:p>
         </w:tc>
@@ -1500,13 +1809,7 @@
           </w:tcPr>
           <w:p>
             <w:r>
-              <w:t>h</w:t>
-            </w:r>
-            <w:r>
-              <w:t>ardware/</w:t>
-            </w:r>
-            <w:r>
-              <w:t>hardware.css</w:t>
+              <w:t>hardware/hardware.css</w:t>
             </w:r>
           </w:p>
         </w:tc>
@@ -1528,13 +1831,7 @@
           </w:tcPr>
           <w:p>
             <w:r>
-              <w:t>h</w:t>
-            </w:r>
-            <w:r>
-              <w:t>ardware/</w:t>
-            </w:r>
-            <w:r>
-              <w:t>hardware.js</w:t>
+              <w:t>hardware/hardware.js</w:t>
             </w:r>
           </w:p>
         </w:tc>
@@ -1556,13 +1853,7 @@
           </w:tcPr>
           <w:p>
             <w:r>
-              <w:t>h</w:t>
-            </w:r>
-            <w:r>
-              <w:t>ardware/</w:t>
-            </w:r>
-            <w:r>
-              <w:t>suitability.html</w:t>
+              <w:t>hardware/suitability.html</w:t>
             </w:r>
           </w:p>
         </w:tc>
@@ -1592,13 +1883,7 @@
           </w:tcPr>
           <w:p>
             <w:r>
-              <w:t>h</w:t>
-            </w:r>
-            <w:r>
-              <w:t>ardware/</w:t>
-            </w:r>
-            <w:r>
-              <w:t>suitability.css</w:t>
+              <w:t>hardware/suitability.css</w:t>
             </w:r>
           </w:p>
         </w:tc>
@@ -1634,13 +1919,7 @@
               <w:rPr>
                 <w:highlight w:val="yellow"/>
               </w:rPr>
-              <w:t>ardware/</w:t>
-            </w:r>
-            <w:r>
-              <w:rPr>
-                <w:highlight w:val="yellow"/>
-              </w:rPr>
-              <w:t>evolution.html</w:t>
+              <w:t>ardware/evolution.html</w:t>
             </w:r>
           </w:p>
         </w:tc>
@@ -1710,10 +1989,7 @@
             </w:r>
             <w:proofErr w:type="spellEnd"/>
             <w:r>
-              <w:t>/</w:t>
-            </w:r>
-            <w:r>
-              <w:t>vr_design.css</w:t>
+              <w:t>/vr_design.css</w:t>
             </w:r>
           </w:p>
         </w:tc>
@@ -1748,10 +2024,7 @@
             </w:r>
             <w:proofErr w:type="spellEnd"/>
             <w:r>
-              <w:t>/</w:t>
-            </w:r>
-            <w:r>
-              <w:t>tips.html</w:t>
+              <w:t>/tips.html</w:t>
             </w:r>
           </w:p>
         </w:tc>
@@ -1786,10 +2059,7 @@
             </w:r>
             <w:proofErr w:type="spellEnd"/>
             <w:r>
-              <w:t>/</w:t>
-            </w:r>
-            <w:r>
-              <w:t>tips.css</w:t>
+              <w:t>/tips.css</w:t>
             </w:r>
           </w:p>
         </w:tc>
@@ -1827,15 +2097,7 @@
           </w:tcPr>
           <w:p>
             <w:r>
-              <w:t xml:space="preserve">The logo of </w:t>
-            </w:r>
-            <w:proofErr w:type="spellStart"/>
-            <w:r>
-              <w:t>VirtualInsight</w:t>
-            </w:r>
-            <w:proofErr w:type="spellEnd"/>
-            <w:r>
-              <w:t>, used in the navbar of all pages</w:t>
+              <w:t>The logo of VirtualInsight, used in the navbar of all pages</w:t>
             </w:r>
             <w:r>
               <w:t>.</w:t>

</xml_diff>